<commit_message>
organizar controller e side menu
</commit_message>
<xml_diff>
--- a/Relatório - 2 entrega.docx
+++ b/Relatório - 2 entrega.docx
@@ -55,7 +55,7 @@
     </w:p>
     <w:p>
       <w:pPr>
-        <w:pStyle w:val="PargrafodaLista"/>
+        <w:pStyle w:val="ListParagraph"/>
         <w:numPr>
           <w:ilvl w:val="0"/>
           <w:numId w:val="1"/>
@@ -68,14 +68,7 @@
         <w:rPr>
           <w:sz w:val="24"/>
         </w:rPr>
-        <w:t xml:space="preserve">Clara </w:t>
-      </w:r>
-      <w:proofErr w:type="spellStart"/>
-      <w:r>
-        <w:rPr>
-          <w:sz w:val="24"/>
-        </w:rPr>
-        <w:t>Sz</w:t>
+        <w:t>Clara Sz</w:t>
       </w:r>
       <w:r>
         <w:rPr>
@@ -83,25 +76,16 @@
         </w:rPr>
         <w:t>w</w:t>
       </w:r>
-      <w:bookmarkStart w:id="0" w:name="_GoBack"/>
-      <w:bookmarkEnd w:id="0"/>
-      <w:r>
-        <w:rPr>
-          <w:sz w:val="24"/>
-        </w:rPr>
-        <w:t>arcman</w:t>
-      </w:r>
-      <w:proofErr w:type="spellEnd"/>
-      <w:r>
-        <w:rPr>
-          <w:sz w:val="24"/>
-        </w:rPr>
-        <w:t xml:space="preserve"> – 1310351</w:t>
-      </w:r>
-    </w:p>
-    <w:p>
-      <w:pPr>
-        <w:pStyle w:val="PargrafodaLista"/>
+      <w:r>
+        <w:rPr>
+          <w:sz w:val="24"/>
+        </w:rPr>
+        <w:t>arcman – 1310351</w:t>
+      </w:r>
+    </w:p>
+    <w:p>
+      <w:pPr>
+        <w:pStyle w:val="ListParagraph"/>
         <w:numPr>
           <w:ilvl w:val="0"/>
           <w:numId w:val="1"/>
@@ -114,26 +98,12 @@
         <w:rPr>
           <w:sz w:val="24"/>
         </w:rPr>
-        <w:t xml:space="preserve">Guilherme </w:t>
-      </w:r>
-      <w:proofErr w:type="spellStart"/>
-      <w:r>
-        <w:rPr>
-          <w:sz w:val="24"/>
-        </w:rPr>
-        <w:t>Simas</w:t>
-      </w:r>
-      <w:proofErr w:type="spellEnd"/>
-      <w:r>
-        <w:rPr>
-          <w:sz w:val="24"/>
-        </w:rPr>
-        <w:t xml:space="preserve"> – 1311812</w:t>
-      </w:r>
-    </w:p>
-    <w:p>
-      <w:pPr>
-        <w:pStyle w:val="PargrafodaLista"/>
+        <w:t>Guilherme Simas – 1311812</w:t>
+      </w:r>
+    </w:p>
+    <w:p>
+      <w:pPr>
+        <w:pStyle w:val="ListParagraph"/>
         <w:numPr>
           <w:ilvl w:val="0"/>
           <w:numId w:val="1"/>
@@ -166,78 +136,81 @@
         <w:rPr>
           <w:sz w:val="24"/>
         </w:rPr>
-        <w:t xml:space="preserve">Clara – </w:t>
-      </w:r>
-      <w:proofErr w:type="gramStart"/>
-      <w:r>
-        <w:rPr>
-          <w:sz w:val="24"/>
-        </w:rPr>
-        <w:t>Implementação</w:t>
-      </w:r>
-      <w:proofErr w:type="gramEnd"/>
-      <w:r>
-        <w:rPr>
-          <w:sz w:val="24"/>
-        </w:rPr>
-        <w:t xml:space="preserve"> da vitória dos dados, reajustes da janela dos dados, e implementação da alocação de tropas.</w:t>
-      </w:r>
-    </w:p>
-    <w:p>
-      <w:pPr>
-        <w:rPr>
-          <w:sz w:val="24"/>
-        </w:rPr>
-      </w:pPr>
-      <w:r>
-        <w:rPr>
-          <w:sz w:val="24"/>
-        </w:rPr>
-        <w:t xml:space="preserve">Guilherme – Implementação do </w:t>
-      </w:r>
-      <w:proofErr w:type="spellStart"/>
-      <w:r>
-        <w:rPr>
-          <w:sz w:val="24"/>
-        </w:rPr>
-        <w:t>enum</w:t>
-      </w:r>
-      <w:proofErr w:type="spellEnd"/>
-      <w:r>
-        <w:rPr>
-          <w:sz w:val="24"/>
-        </w:rPr>
-        <w:t xml:space="preserve"> </w:t>
-      </w:r>
-      <w:proofErr w:type="spellStart"/>
-      <w:proofErr w:type="gramStart"/>
-      <w:r>
-        <w:rPr>
-          <w:sz w:val="24"/>
-        </w:rPr>
-        <w:t>nomePais</w:t>
-      </w:r>
-      <w:proofErr w:type="spellEnd"/>
-      <w:proofErr w:type="gramEnd"/>
-      <w:r>
-        <w:rPr>
-          <w:sz w:val="24"/>
-        </w:rPr>
-        <w:t xml:space="preserve">, do movimento de tropas e do ataque entre </w:t>
-      </w:r>
-      <w:proofErr w:type="spellStart"/>
-      <w:r>
-        <w:rPr>
-          <w:sz w:val="24"/>
-        </w:rPr>
-        <w:t>territorios</w:t>
-      </w:r>
-      <w:proofErr w:type="spellEnd"/>
-      <w:r>
-        <w:rPr>
-          <w:sz w:val="24"/>
-        </w:rPr>
-        <w:t>.</w:t>
+        <w:t>Falta:</w:t>
+      </w:r>
+    </w:p>
+    <w:p>
+      <w:pPr>
+        <w:rPr>
+          <w:sz w:val="24"/>
+        </w:rPr>
+      </w:pPr>
+      <w:r>
+        <w:rPr>
+          <w:sz w:val="24"/>
+        </w:rPr>
+        <w:t xml:space="preserve"> - Mensagem sobre o que o jogo está esperando (ex: clique em um territorio inimigo para ter a opção de atacá-lo).</w:t>
+      </w:r>
+    </w:p>
+    <w:p>
+      <w:pPr>
+        <w:rPr>
+          <w:sz w:val="24"/>
+        </w:rPr>
+      </w:pPr>
+      <w:r>
+        <w:rPr>
+          <w:sz w:val="24"/>
+        </w:rPr>
+        <w:t>- Escolher quantos exércitos mover para território conquistado (atualmente move 1 tropa)</w:t>
+      </w:r>
+    </w:p>
+    <w:p>
+      <w:pPr>
+        <w:rPr>
+          <w:sz w:val="24"/>
+        </w:rPr>
+      </w:pPr>
+    </w:p>
+    <w:p>
+      <w:pPr>
+        <w:rPr>
+          <w:sz w:val="24"/>
+        </w:rPr>
+      </w:pPr>
+      <w:r>
+        <w:rPr>
+          <w:sz w:val="24"/>
+        </w:rPr>
+        <w:t>Integrantes:</w:t>
+      </w:r>
+      <w:bookmarkStart w:id="0" w:name="_GoBack"/>
+      <w:bookmarkEnd w:id="0"/>
+    </w:p>
+    <w:p>
+      <w:pPr>
+        <w:rPr>
+          <w:sz w:val="24"/>
+        </w:rPr>
+      </w:pPr>
+      <w:r>
+        <w:rPr>
+          <w:sz w:val="24"/>
+        </w:rPr>
+        <w:t>Clara – Implementação da vitória dos dados, reajustes da janela dos dados, e implementação da alocação de tropas.</w:t>
+      </w:r>
+    </w:p>
+    <w:p>
+      <w:pPr>
+        <w:rPr>
+          <w:sz w:val="24"/>
+        </w:rPr>
+      </w:pPr>
+      <w:r>
+        <w:rPr>
+          <w:sz w:val="24"/>
+        </w:rPr>
+        <w:t>Guilherme – Implementação do enum nomePais, do movimento de tropas e do ataque entre territorios.</w:t>
       </w:r>
     </w:p>
     <w:p>
@@ -393,15 +366,6 @@
   </w:abstractNum>
   <w:num w:numId="1">
     <w:abstractNumId w:val="0"/>
-    <w:lvlOverride w:ilvl="0"/>
-    <w:lvlOverride w:ilvl="1"/>
-    <w:lvlOverride w:ilvl="2"/>
-    <w:lvlOverride w:ilvl="3"/>
-    <w:lvlOverride w:ilvl="4"/>
-    <w:lvlOverride w:ilvl="5"/>
-    <w:lvlOverride w:ilvl="6"/>
-    <w:lvlOverride w:ilvl="7"/>
-    <w:lvlOverride w:ilvl="8"/>
   </w:num>
 </w:numbering>
 </file>
@@ -567,13 +531,13 @@
     <w:qFormat/>
     <w:rsid w:val="00164F95"/>
   </w:style>
-  <w:style w:type="character" w:default="1" w:styleId="Fontepargpadro">
+  <w:style w:type="character" w:default="1" w:styleId="DefaultParagraphFont">
     <w:name w:val="Default Paragraph Font"/>
     <w:uiPriority w:val="1"/>
     <w:semiHidden/>
     <w:unhideWhenUsed/>
   </w:style>
-  <w:style w:type="table" w:default="1" w:styleId="Tabelanormal">
+  <w:style w:type="table" w:default="1" w:styleId="TableNormal">
     <w:name w:val="Normal Table"/>
     <w:uiPriority w:val="99"/>
     <w:semiHidden/>
@@ -588,13 +552,13 @@
       </w:tblCellMar>
     </w:tblPr>
   </w:style>
-  <w:style w:type="numbering" w:default="1" w:styleId="Semlista">
+  <w:style w:type="numbering" w:default="1" w:styleId="NoList">
     <w:name w:val="No List"/>
     <w:uiPriority w:val="99"/>
     <w:semiHidden/>
     <w:unhideWhenUsed/>
   </w:style>
-  <w:style w:type="paragraph" w:styleId="PargrafodaLista">
+  <w:style w:type="paragraph" w:styleId="ListParagraph">
     <w:name w:val="List Paragraph"/>
     <w:basedOn w:val="Normal"/>
     <w:uiPriority w:val="34"/>
@@ -769,13 +733,13 @@
     <w:qFormat/>
     <w:rsid w:val="00164F95"/>
   </w:style>
-  <w:style w:type="character" w:default="1" w:styleId="Fontepargpadro">
+  <w:style w:type="character" w:default="1" w:styleId="DefaultParagraphFont">
     <w:name w:val="Default Paragraph Font"/>
     <w:uiPriority w:val="1"/>
     <w:semiHidden/>
     <w:unhideWhenUsed/>
   </w:style>
-  <w:style w:type="table" w:default="1" w:styleId="Tabelanormal">
+  <w:style w:type="table" w:default="1" w:styleId="TableNormal">
     <w:name w:val="Normal Table"/>
     <w:uiPriority w:val="99"/>
     <w:semiHidden/>
@@ -790,13 +754,13 @@
       </w:tblCellMar>
     </w:tblPr>
   </w:style>
-  <w:style w:type="numbering" w:default="1" w:styleId="Semlista">
+  <w:style w:type="numbering" w:default="1" w:styleId="NoList">
     <w:name w:val="No List"/>
     <w:uiPriority w:val="99"/>
     <w:semiHidden/>
     <w:unhideWhenUsed/>
   </w:style>
-  <w:style w:type="paragraph" w:styleId="PargrafodaLista">
+  <w:style w:type="paragraph" w:styleId="ListParagraph">
     <w:name w:val="List Paragraph"/>
     <w:basedOn w:val="Normal"/>
     <w:uiPriority w:val="34"/>

</xml_diff>